<commit_message>
transition van overmij afbeeling veranderd
</commit_message>
<xml_diff>
--- a/Linked_Files/Projects as Wordfile/Weldas Design.docx
+++ b/Linked_Files/Projects as Wordfile/Weldas Design.docx
@@ -1,6 +1,6 @@
 
 <file path=word/document.xml><?xml version="1.0" encoding="utf-8"?>
-<w:document xmlns:wpc="http://schemas.microsoft.com/office/word/2010/wordprocessingCanvas" xmlns:cx="http://schemas.microsoft.com/office/drawing/2014/chartex" xmlns:cx1="http://schemas.microsoft.com/office/drawing/2015/9/8/chartex" xmlns:cx2="http://schemas.microsoft.com/office/drawing/2015/10/21/chartex" xmlns:cx3="http://schemas.microsoft.com/office/drawing/2016/5/9/chartex" xmlns:cx4="http://schemas.microsoft.com/office/drawing/2016/5/10/chartex" xmlns:cx5="http://schemas.microsoft.com/office/drawing/2016/5/11/chartex" xmlns:cx6="http://schemas.microsoft.com/office/drawing/2016/5/12/chartex" xmlns:cx7="http://schemas.microsoft.com/office/drawing/2016/5/13/chartex" xmlns:cx8="http://schemas.microsoft.com/office/drawing/2016/5/14/chartex" xmlns:mc="http://schemas.openxmlformats.org/markup-compatibility/2006" xmlns:aink="http://schemas.microsoft.com/office/drawing/2016/ink" xmlns:am3d="http://schemas.microsoft.com/office/drawing/2017/model3d" xmlns:o="urn:schemas-microsoft-com:office:office" xmlns:oel="http://schemas.microsoft.com/office/2019/extlst" xmlns:r="http://schemas.openxmlformats.org/officeDocument/2006/relationships" xmlns:m="http://schemas.openxmlformats.org/officeDocument/2006/math" xmlns:v="urn:schemas-microsoft-com:vml" xmlns:wp14="http://schemas.microsoft.com/office/word/2010/wordprocessingDrawing" xmlns:wp="http://schemas.openxmlformats.org/drawingml/2006/wordprocessingDrawing" xmlns:w10="urn:schemas-microsoft-com:office:word" xmlns:w="http://schemas.openxmlformats.org/wordprocessingml/2006/main" xmlns:w14="http://schemas.microsoft.com/office/word/2010/wordml" xmlns:w15="http://schemas.microsoft.com/office/word/2012/wordml" xmlns:w16cex="http://schemas.microsoft.com/office/word/2018/wordml/cex" xmlns:w16cid="http://schemas.microsoft.com/office/word/2016/wordml/cid" xmlns:w16="http://schemas.microsoft.com/office/word/2018/wordml" xmlns:w16du="http://schemas.microsoft.com/office/word/2023/wordml/word16du" xmlns:w16sdtdh="http://schemas.microsoft.com/office/word/2020/wordml/sdtdatahash" xmlns:w16se="http://schemas.microsoft.com/office/word/2015/wordml/symex" xmlns:wpg="http://schemas.microsoft.com/office/word/2010/wordprocessingGroup" xmlns:wpi="http://schemas.microsoft.com/office/word/2010/wordprocessingInk" xmlns:wne="http://schemas.microsoft.com/office/word/2006/wordml" xmlns:wps="http://schemas.microsoft.com/office/word/2010/wordprocessingShape" mc:Ignorable="w14 w15 w16se w16cid w16 w16cex w16sdtdh wp14">
+<w:document xmlns:wpc="http://schemas.microsoft.com/office/word/2010/wordprocessingCanvas" xmlns:cx="http://schemas.microsoft.com/office/drawing/2014/chartex" xmlns:cx1="http://schemas.microsoft.com/office/drawing/2015/9/8/chartex" xmlns:cx2="http://schemas.microsoft.com/office/drawing/2015/10/21/chartex" xmlns:cx3="http://schemas.microsoft.com/office/drawing/2016/5/9/chartex" xmlns:cx4="http://schemas.microsoft.com/office/drawing/2016/5/10/chartex" xmlns:cx5="http://schemas.microsoft.com/office/drawing/2016/5/11/chartex" xmlns:cx6="http://schemas.microsoft.com/office/drawing/2016/5/12/chartex" xmlns:cx7="http://schemas.microsoft.com/office/drawing/2016/5/13/chartex" xmlns:cx8="http://schemas.microsoft.com/office/drawing/2016/5/14/chartex" xmlns:mc="http://schemas.openxmlformats.org/markup-compatibility/2006" xmlns:aink="http://schemas.microsoft.com/office/drawing/2016/ink" xmlns:am3d="http://schemas.microsoft.com/office/drawing/2017/model3d" xmlns:o="urn:schemas-microsoft-com:office:office" xmlns:oel="http://schemas.microsoft.com/office/2019/extlst" xmlns:r="http://schemas.openxmlformats.org/officeDocument/2006/relationships" xmlns:m="http://schemas.openxmlformats.org/officeDocument/2006/math" xmlns:v="urn:schemas-microsoft-com:vml" xmlns:wp14="http://schemas.microsoft.com/office/word/2010/wordprocessingDrawing" xmlns:wp="http://schemas.openxmlformats.org/drawingml/2006/wordprocessingDrawing" xmlns:w10="urn:schemas-microsoft-com:office:word" xmlns:w="http://schemas.openxmlformats.org/wordprocessingml/2006/main" xmlns:w14="http://schemas.microsoft.com/office/word/2010/wordml" xmlns:w15="http://schemas.microsoft.com/office/word/2012/wordml" xmlns:w16cex="http://schemas.microsoft.com/office/word/2018/wordml/cex" xmlns:w16cid="http://schemas.microsoft.com/office/word/2016/wordml/cid" xmlns:w16="http://schemas.microsoft.com/office/word/2018/wordml" xmlns:w16sdtdh="http://schemas.microsoft.com/office/word/2020/wordml/sdtdatahash" xmlns:w16se="http://schemas.microsoft.com/office/word/2015/wordml/symex" xmlns:wpg="http://schemas.microsoft.com/office/word/2010/wordprocessingGroup" xmlns:wpi="http://schemas.microsoft.com/office/word/2010/wordprocessingInk" xmlns:wne="http://schemas.microsoft.com/office/word/2006/wordml" xmlns:wps="http://schemas.microsoft.com/office/word/2010/wordprocessingShape" mc:Ignorable="w14 w15 w16se w16cid w16 w16cex w16sdtdh wp14">
   <w:body>
     <w:p>
       <w:pPr>
@@ -1245,25 +1245,7 @@
         <w:rPr>
           <w:lang w:eastAsia="zh-CN"/>
         </w:rPr>
-        <w:t xml:space="preserve">, zodat deze keer de consistentie wel goed van toepassing is. Op Afbeelding </w:t>
-      </w:r>
-      <w:r>
-        <w:rPr>
-          <w:lang w:eastAsia="zh-CN"/>
-        </w:rPr>
-        <w:t>1</w:t>
-      </w:r>
-      <w:r>
-        <w:rPr>
-          <w:lang w:eastAsia="zh-CN"/>
-        </w:rPr>
-        <w:t xml:space="preserve"> zie je de Feedpulse die Laurie (één van mijn projectpartners op dat moment) op de dag van de demo heeft geschreven</w:t>
-      </w:r>
-      <w:r>
-        <w:rPr>
-          <w:lang w:eastAsia="zh-CN"/>
-        </w:rPr>
-        <w:t>.</w:t>
+        <w:t>, zodat deze keer de consistentie wel goed van toepassing is. Op Afbeelding 1 zie je de Feedpulse die Laurie (één van mijn projectpartners op dat moment) op de dag van de demo heeft geschreven.</w:t>
       </w:r>
     </w:p>
     <w:p>
@@ -1271,6 +1253,9 @@
         <w:keepNext/>
       </w:pPr>
       <w:r>
+        <w:rPr>
+          <w:noProof/>
+        </w:rPr>
         <w:drawing>
           <wp:inline distT="0" distB="0" distL="0" distR="0" wp14:anchorId="70330906" wp14:editId="70EE0EFB">
             <wp:extent cx="5112013" cy="4267419"/>
@@ -1318,14 +1303,27 @@
       <w:r>
         <w:t xml:space="preserve">Afbeelding </w:t>
       </w:r>
-      <w:fldSimple w:instr=" SEQ Afbeelding \* ARABIC ">
-        <w:r>
-          <w:rPr>
-            <w:noProof/>
-          </w:rPr>
-          <w:t>1</w:t>
-        </w:r>
-      </w:fldSimple>
+      <w:r>
+        <w:fldChar w:fldCharType="begin"/>
+      </w:r>
+      <w:r>
+        <w:instrText xml:space="preserve"> SEQ Afbeelding \* ARABIC </w:instrText>
+      </w:r>
+      <w:r>
+        <w:fldChar w:fldCharType="separate"/>
+      </w:r>
+      <w:r>
+        <w:rPr>
+          <w:noProof/>
+        </w:rPr>
+        <w:t>1</w:t>
+      </w:r>
+      <w:r>
+        <w:rPr>
+          <w:noProof/>
+        </w:rPr>
+        <w:fldChar w:fldCharType="end"/>
+      </w:r>
     </w:p>
     <w:p>
       <w:pPr>
@@ -1437,14 +1435,27 @@
       <w:r>
         <w:t xml:space="preserve">Afbeelding </w:t>
       </w:r>
-      <w:fldSimple w:instr=" SEQ Afbeelding \* ARABIC ">
-        <w:r>
-          <w:rPr>
-            <w:noProof/>
-          </w:rPr>
-          <w:t>2</w:t>
-        </w:r>
-      </w:fldSimple>
+      <w:r>
+        <w:fldChar w:fldCharType="begin"/>
+      </w:r>
+      <w:r>
+        <w:instrText xml:space="preserve"> SEQ Afbeelding \* ARABIC </w:instrText>
+      </w:r>
+      <w:r>
+        <w:fldChar w:fldCharType="separate"/>
+      </w:r>
+      <w:r>
+        <w:rPr>
+          <w:noProof/>
+        </w:rPr>
+        <w:t>2</w:t>
+      </w:r>
+      <w:r>
+        <w:rPr>
+          <w:noProof/>
+        </w:rPr>
+        <w:fldChar w:fldCharType="end"/>
+      </w:r>
     </w:p>
     <w:p>
       <w:pPr>
@@ -1514,14 +1525,27 @@
                             <w:r>
                               <w:t xml:space="preserve">Afbeelding </w:t>
                             </w:r>
-                            <w:fldSimple w:instr=" SEQ Afbeelding \* ARABIC ">
-                              <w:r>
-                                <w:rPr>
-                                  <w:noProof/>
-                                </w:rPr>
-                                <w:t>3</w:t>
-                              </w:r>
-                            </w:fldSimple>
+                            <w:r>
+                              <w:fldChar w:fldCharType="begin"/>
+                            </w:r>
+                            <w:r>
+                              <w:instrText xml:space="preserve"> SEQ Afbeelding \* ARABIC </w:instrText>
+                            </w:r>
+                            <w:r>
+                              <w:fldChar w:fldCharType="separate"/>
+                            </w:r>
+                            <w:r>
+                              <w:rPr>
+                                <w:noProof/>
+                              </w:rPr>
+                              <w:t>3</w:t>
+                            </w:r>
+                            <w:r>
+                              <w:rPr>
+                                <w:noProof/>
+                              </w:rPr>
+                              <w:fldChar w:fldCharType="end"/>
+                            </w:r>
                           </w:p>
                         </w:txbxContent>
                       </wps:txbx>
@@ -1537,7 +1561,7 @@
               </wp:anchor>
             </w:drawing>
           </mc:Choice>
-          <mc:Fallback>
+          <mc:Fallback xmlns:w16du="http://schemas.microsoft.com/office/word/2023/wordml/word16du">
             <w:pict>
               <v:shapetype w14:anchorId="71A0173B" id="_x0000_t202" coordsize="21600,21600" o:spt="202" path="m,l,21600r21600,l21600,xe">
                 <v:stroke joinstyle="miter"/>
@@ -1691,14 +1715,27 @@
                             <w:r>
                               <w:t xml:space="preserve">Afbeelding </w:t>
                             </w:r>
-                            <w:fldSimple w:instr=" SEQ Afbeelding \* ARABIC ">
-                              <w:r>
-                                <w:rPr>
-                                  <w:noProof/>
-                                </w:rPr>
-                                <w:t>4</w:t>
-                              </w:r>
-                            </w:fldSimple>
+                            <w:r>
+                              <w:fldChar w:fldCharType="begin"/>
+                            </w:r>
+                            <w:r>
+                              <w:instrText xml:space="preserve"> SEQ Afbeelding \* ARABIC </w:instrText>
+                            </w:r>
+                            <w:r>
+                              <w:fldChar w:fldCharType="separate"/>
+                            </w:r>
+                            <w:r>
+                              <w:rPr>
+                                <w:noProof/>
+                              </w:rPr>
+                              <w:t>4</w:t>
+                            </w:r>
+                            <w:r>
+                              <w:rPr>
+                                <w:noProof/>
+                              </w:rPr>
+                              <w:fldChar w:fldCharType="end"/>
+                            </w:r>
                           </w:p>
                         </w:txbxContent>
                       </wps:txbx>
@@ -1714,7 +1751,7 @@
               </wp:anchor>
             </w:drawing>
           </mc:Choice>
-          <mc:Fallback>
+          <mc:Fallback xmlns:w16du="http://schemas.microsoft.com/office/word/2023/wordml/word16du">
             <w:pict>
               <v:shape w14:anchorId="4B7CB94D" id="Tekstvak 8" o:spid="_x0000_s1027" type="#_x0000_t202" style="position:absolute;margin-left:252.65pt;margin-top:441.2pt;width:172.5pt;height:.05pt;z-index:251665408;visibility:visible;mso-wrap-style:square;mso-wrap-distance-left:9pt;mso-wrap-distance-top:0;mso-wrap-distance-right:9pt;mso-wrap-distance-bottom:0;mso-position-horizontal:absolute;mso-position-horizontal-relative:text;mso-position-vertical:absolute;mso-position-vertical-relative:text;v-text-anchor:top" o:gfxdata="UEsDBBQABgAIAAAAIQC2gziS/gAAAOEBAAATAAAAW0NvbnRlbnRfVHlwZXNdLnhtbJSRQU7DMBBF&#10;90jcwfIWJU67QAgl6YK0S0CoHGBkTxKLZGx5TGhvj5O2G0SRWNoz/78nu9wcxkFMGNg6quQqL6RA&#10;0s5Y6ir5vt9lD1JwBDIwOMJKHpHlpr69KfdHjyxSmriSfYz+USnWPY7AufNIadK6MEJMx9ApD/oD&#10;OlTrorhX2lFEilmcO2RdNtjC5xDF9pCuTyYBB5bi6bQ4syoJ3g9WQ0ymaiLzg5KdCXlKLjvcW893&#10;SUOqXwnz5DrgnHtJTxOsQfEKIT7DmDSUCaxw7Rqn8787ZsmRM9e2VmPeBN4uqYvTtW7jvijg9N/y&#10;JsXecLq0q+WD6m8AAAD//wMAUEsDBBQABgAIAAAAIQA4/SH/1gAAAJQBAAALAAAAX3JlbHMvLnJl&#10;bHOkkMFqwzAMhu+DvYPRfXGawxijTi+j0GvpHsDYimMaW0Yy2fr2M4PBMnrbUb/Q94l/f/hMi1qR&#10;JVI2sOt6UJgd+ZiDgffL8ekFlFSbvV0oo4EbChzGx4f9GRdb25HMsYhqlCwG5lrLq9biZkxWOiqY&#10;22YiTra2kYMu1l1tQD30/bPm3wwYN0x18gb45AdQl1tp5j/sFB2T0FQ7R0nTNEV3j6o9feQzro1i&#10;OWA14Fm+Q8a1a8+Bvu/d/dMb2JY5uiPbhG/ktn4cqGU/er3pcvwCAAD//wMAUEsDBBQABgAIAAAA&#10;IQBK+q99GAIAAD8EAAAOAAAAZHJzL2Uyb0RvYy54bWysU8Fu2zAMvQ/YPwi6L04ytFuNOEWWIsOA&#10;oi2QDj0rshwLkEWNUmJnXz9KtpOu22nYRaZJihTfe1zcdo1hR4Vegy34bDLlTFkJpbb7gn9/3nz4&#10;zJkPwpbCgFUFPynPb5fv3y1al6s51GBKhYyKWJ+3ruB1CC7PMi9r1Qg/AacsBSvARgT6xX1Womip&#10;emOy+XR6nbWApUOQynvy3vVBvkz1q0rJ8FhVXgVmCk5vC+nEdO7imS0XIt+jcLWWwzPEP7yiEdpS&#10;03OpOxEEO6D+o1SjJYKHKkwkNBlUlZYqzUDTzKZvptnWwqk0C4Hj3Rkm///Kyofj1j0hC90X6IjA&#10;CEjrfO7JGefpKmzil17KKE4Qns6wqS4wSc757Gb66YpCkmLXH69ijexy1aEPXxU0LBoFR+IkQSWO&#10;9z70qWNK7OTB6HKjjYk/MbA2yI6C+GtrHdRQ/LcsY2OuhXirLxg92WWOaIVu1zFdvppxB+WJRkfo&#10;VeGd3Gjqdy98eBJIMqCRSNrhkY7KQFtwGCzOasCff/PHfGKHopy1JKuC+x8HgYoz880Sb1GDo4Gj&#10;sRsNe2jWQJPOaGmcTCZdwGBGs0JoXkjxq9iFQsJK6lXwMJrr0IubNkaq1SolkdKcCPd262QsPeL6&#10;3L0IdAMrgch8gFFwIn9DTp+b6HGrQyCkE3MR1x7FAW5SaeJ+2Ki4Bq//U9Zl75e/AAAA//8DAFBL&#10;AwQUAAYACAAAACEA1Ene5OEAAAALAQAADwAAAGRycy9kb3ducmV2LnhtbEyPsU7DMBCGdyTewTok&#10;FkRt2qSK0jhVVcEAS9XQhc2Nr3FKbEex04a352CB8f779N93xXqyHbvgEFrvJDzNBDB0tdetayQc&#10;3l8eM2AhKqdV5x1K+MIA6/L2plC59le3x0sVG0YlLuRKgomxzzkPtUGrwsz36Gh38oNVkcah4XpQ&#10;Vyq3HZ8LseRWtY4uGNXj1mD9WY1Wwi752JmH8fT8tkkWw+th3C7PTSXl/d20WQGLOMU/GH70SR1K&#10;cjr60enAOgmpSBeESsiyeQKMiCwVlBx/kxR4WfD/P5TfAAAA//8DAFBLAQItABQABgAIAAAAIQC2&#10;gziS/gAAAOEBAAATAAAAAAAAAAAAAAAAAAAAAABbQ29udGVudF9UeXBlc10ueG1sUEsBAi0AFAAG&#10;AAgAAAAhADj9If/WAAAAlAEAAAsAAAAAAAAAAAAAAAAALwEAAF9yZWxzLy5yZWxzUEsBAi0AFAAG&#10;AAgAAAAhAEr6r30YAgAAPwQAAA4AAAAAAAAAAAAAAAAALgIAAGRycy9lMm9Eb2MueG1sUEsBAi0A&#10;FAAGAAgAAAAhANRJ3uThAAAACwEAAA8AAAAAAAAAAAAAAAAAcgQAAGRycy9kb3ducmV2LnhtbFBL&#10;BQYAAAAABAAEAPMAAACABQAAAAA=&#10;" stroked="f">
                 <v:textbox style="mso-fit-shape-to-text:t" inset="0,0,0,0">
@@ -1813,31 +1850,7 @@
         <w:rPr>
           <w:lang w:eastAsia="zh-CN"/>
         </w:rPr>
-        <w:t xml:space="preserve">In de meeting heb ik ook aangegeven dat ik nieuwe wireframes ga maken van de homepagina die lijkt op het ontwerp van de homepagina die we nu al hebben (Afbeelding </w:t>
-      </w:r>
-      <w:r>
-        <w:rPr>
-          <w:lang w:eastAsia="zh-CN"/>
-        </w:rPr>
-        <w:t>3</w:t>
-      </w:r>
-      <w:r>
-        <w:rPr>
-          <w:lang w:eastAsia="zh-CN"/>
-        </w:rPr>
-        <w:t xml:space="preserve">). Het design dat Enes ervan heeft gemaakt staat er naast (Afbeelding </w:t>
-      </w:r>
-      <w:r>
-        <w:rPr>
-          <w:lang w:eastAsia="zh-CN"/>
-        </w:rPr>
-        <w:t>4</w:t>
-      </w:r>
-      <w:r>
-        <w:rPr>
-          <w:lang w:eastAsia="zh-CN"/>
-        </w:rPr>
-        <w:t>).</w:t>
+        <w:t>In de meeting heb ik ook aangegeven dat ik nieuwe wireframes ga maken van de homepagina die lijkt op het ontwerp van de homepagina die we nu al hebben (Afbeelding 3). Het design dat Enes ervan heeft gemaakt staat er naast (Afbeelding 4).</w:t>
       </w:r>
     </w:p>
     <w:p>
@@ -1977,21 +1990,7 @@
             <w:rStyle w:val="Hyperlink"/>
             <w:lang w:eastAsia="ja-JP"/>
           </w:rPr>
-          <w:t>https://www.figma.com/proto/PK54sv1MKMoMnECchWdjab/Mobiele-versie?page-id=0%3A1&amp;type=design&amp;nod</w:t>
-        </w:r>
-        <w:r>
-          <w:rPr>
-            <w:rStyle w:val="Hyperlink"/>
-            <w:lang w:eastAsia="ja-JP"/>
-          </w:rPr>
-          <w:t>e</w:t>
-        </w:r>
-        <w:r>
-          <w:rPr>
-            <w:rStyle w:val="Hyperlink"/>
-            <w:lang w:eastAsia="ja-JP"/>
-          </w:rPr>
-          <w:t>-id=177-3&amp;viewport=-36%2C-5%2C0.13&amp;scaling=scale-down&amp;starting-point-node-id=161%3A2&amp;show-proto-sidebar=1</w:t>
+          <w:t>https://www.figma.com/proto/PK54sv1MKMoMnECchWdjab/Mobiele-versie?page-id=0%3A1&amp;type=design&amp;node-id=177-3&amp;viewport=-36%2C-5%2C0.13&amp;scaling=scale-down&amp;starting-point-node-id=161%3A2&amp;show-proto-sidebar=1</w:t>
         </w:r>
       </w:hyperlink>
     </w:p>
@@ -2006,7 +2005,7 @@
 </file>
 
 <file path=word/numbering.xml><?xml version="1.0" encoding="utf-8"?>
-<w:numbering xmlns:wpc="http://schemas.microsoft.com/office/word/2010/wordprocessingCanvas" xmlns:cx="http://schemas.microsoft.com/office/drawing/2014/chartex" xmlns:cx1="http://schemas.microsoft.com/office/drawing/2015/9/8/chartex" xmlns:cx2="http://schemas.microsoft.com/office/drawing/2015/10/21/chartex" xmlns:cx3="http://schemas.microsoft.com/office/drawing/2016/5/9/chartex" xmlns:cx4="http://schemas.microsoft.com/office/drawing/2016/5/10/chartex" xmlns:cx5="http://schemas.microsoft.com/office/drawing/2016/5/11/chartex" xmlns:cx6="http://schemas.microsoft.com/office/drawing/2016/5/12/chartex" xmlns:cx7="http://schemas.microsoft.com/office/drawing/2016/5/13/chartex" xmlns:cx8="http://schemas.microsoft.com/office/drawing/2016/5/14/chartex" xmlns:mc="http://schemas.openxmlformats.org/markup-compatibility/2006" xmlns:aink="http://schemas.microsoft.com/office/drawing/2016/ink" xmlns:am3d="http://schemas.microsoft.com/office/drawing/2017/model3d" xmlns:o="urn:schemas-microsoft-com:office:office" xmlns:oel="http://schemas.microsoft.com/office/2019/extlst" xmlns:r="http://schemas.openxmlformats.org/officeDocument/2006/relationships" xmlns:m="http://schemas.openxmlformats.org/officeDocument/2006/math" xmlns:v="urn:schemas-microsoft-com:vml" xmlns:wp14="http://schemas.microsoft.com/office/word/2010/wordprocessingDrawing" xmlns:wp="http://schemas.openxmlformats.org/drawingml/2006/wordprocessingDrawing" xmlns:w10="urn:schemas-microsoft-com:office:word" xmlns:w="http://schemas.openxmlformats.org/wordprocessingml/2006/main" xmlns:w14="http://schemas.microsoft.com/office/word/2010/wordml" xmlns:w15="http://schemas.microsoft.com/office/word/2012/wordml" xmlns:w16cex="http://schemas.microsoft.com/office/word/2018/wordml/cex" xmlns:w16cid="http://schemas.microsoft.com/office/word/2016/wordml/cid" xmlns:w16="http://schemas.microsoft.com/office/word/2018/wordml" xmlns:w16du="http://schemas.microsoft.com/office/word/2023/wordml/word16du" xmlns:w16sdtdh="http://schemas.microsoft.com/office/word/2020/wordml/sdtdatahash" xmlns:w16se="http://schemas.microsoft.com/office/word/2015/wordml/symex" xmlns:wpg="http://schemas.microsoft.com/office/word/2010/wordprocessingGroup" xmlns:wpi="http://schemas.microsoft.com/office/word/2010/wordprocessingInk" xmlns:wne="http://schemas.microsoft.com/office/word/2006/wordml" xmlns:wps="http://schemas.microsoft.com/office/word/2010/wordprocessingShape" mc:Ignorable="w14 w15 w16se w16cid w16 w16cex w16sdtdh wp14">
+<w:numbering xmlns:wpc="http://schemas.microsoft.com/office/word/2010/wordprocessingCanvas" xmlns:cx="http://schemas.microsoft.com/office/drawing/2014/chartex" xmlns:cx1="http://schemas.microsoft.com/office/drawing/2015/9/8/chartex" xmlns:cx2="http://schemas.microsoft.com/office/drawing/2015/10/21/chartex" xmlns:cx3="http://schemas.microsoft.com/office/drawing/2016/5/9/chartex" xmlns:cx4="http://schemas.microsoft.com/office/drawing/2016/5/10/chartex" xmlns:cx5="http://schemas.microsoft.com/office/drawing/2016/5/11/chartex" xmlns:cx6="http://schemas.microsoft.com/office/drawing/2016/5/12/chartex" xmlns:cx7="http://schemas.microsoft.com/office/drawing/2016/5/13/chartex" xmlns:cx8="http://schemas.microsoft.com/office/drawing/2016/5/14/chartex" xmlns:mc="http://schemas.openxmlformats.org/markup-compatibility/2006" xmlns:aink="http://schemas.microsoft.com/office/drawing/2016/ink" xmlns:am3d="http://schemas.microsoft.com/office/drawing/2017/model3d" xmlns:o="urn:schemas-microsoft-com:office:office" xmlns:oel="http://schemas.microsoft.com/office/2019/extlst" xmlns:r="http://schemas.openxmlformats.org/officeDocument/2006/relationships" xmlns:m="http://schemas.openxmlformats.org/officeDocument/2006/math" xmlns:v="urn:schemas-microsoft-com:vml" xmlns:wp14="http://schemas.microsoft.com/office/word/2010/wordprocessingDrawing" xmlns:wp="http://schemas.openxmlformats.org/drawingml/2006/wordprocessingDrawing" xmlns:w10="urn:schemas-microsoft-com:office:word" xmlns:w="http://schemas.openxmlformats.org/wordprocessingml/2006/main" xmlns:w14="http://schemas.microsoft.com/office/word/2010/wordml" xmlns:w15="http://schemas.microsoft.com/office/word/2012/wordml" xmlns:w16cex="http://schemas.microsoft.com/office/word/2018/wordml/cex" xmlns:w16cid="http://schemas.microsoft.com/office/word/2016/wordml/cid" xmlns:w16="http://schemas.microsoft.com/office/word/2018/wordml" xmlns:w16sdtdh="http://schemas.microsoft.com/office/word/2020/wordml/sdtdatahash" xmlns:w16se="http://schemas.microsoft.com/office/word/2015/wordml/symex" xmlns:wpg="http://schemas.microsoft.com/office/word/2010/wordprocessingGroup" xmlns:wpi="http://schemas.microsoft.com/office/word/2010/wordprocessingInk" xmlns:wne="http://schemas.microsoft.com/office/word/2006/wordml" xmlns:wps="http://schemas.microsoft.com/office/word/2010/wordprocessingShape" mc:Ignorable="w14 w15 w16se w16cid w16 w16cex w16sdtdh wp14">
   <w:abstractNum w:abstractNumId="0" w15:restartNumberingAfterBreak="0">
     <w:nsid w:val="FFFFFF89"/>
     <w:multiLevelType w:val="singleLevel"/>

</xml_diff>